<commit_message>
Update for switch statement rules.
</commit_message>
<xml_diff>
--- a/RoboticsTeamProgramingConventions.docx
+++ b/RoboticsTeamProgramingConventions.docx
@@ -2583,6 +2583,219 @@
           <w:rtl w:val="0"/>
         </w:rPr>
         <w:t xml:space="preserve">15. Try and Catch are NEVER allowed. Fix the problem, don’t compensate for it.</w:t>
+      </w:r>
+    </w:p>
+    <w:p>
+      <w:pPr>
+        <w:contextualSpacing w:val="0"/>
+      </w:pPr>
+      <w:r>
+        <w:rPr>
+          <w:rtl w:val="0"/>
+        </w:rPr>
+      </w:r>
+    </w:p>
+    <w:p>
+      <w:pPr>
+        <w:contextualSpacing w:val="0"/>
+      </w:pPr>
+      <w:r>
+        <w:rPr>
+          <w:rtl w:val="0"/>
+        </w:rPr>
+        <w:t xml:space="preserve">16. With Switch statements, you have each case tabbed over once from the switch, and the statements after the case are tabbed over once from the space Also, there should be an empty line between a case’s code and the case below it.</w:t>
+      </w:r>
+    </w:p>
+    <w:p>
+      <w:pPr>
+        <w:contextualSpacing w:val="0"/>
+      </w:pPr>
+      <w:r>
+        <w:rPr>
+          <w:rtl w:val="0"/>
+        </w:rPr>
+      </w:r>
+    </w:p>
+    <w:p>
+      <w:pPr>
+        <w:contextualSpacing w:val="0"/>
+      </w:pPr>
+      <w:r>
+        <w:rPr>
+          <w:rtl w:val="0"/>
+        </w:rPr>
+      </w:r>
+    </w:p>
+    <w:p>
+      <w:pPr>
+        <w:contextualSpacing w:val="0"/>
+      </w:pPr>
+      <w:r>
+        <w:rPr>
+          <w:rtl w:val="0"/>
+        </w:rPr>
+      </w:r>
+    </w:p>
+    <w:p>
+      <w:pPr>
+        <w:contextualSpacing w:val="0"/>
+      </w:pPr>
+      <w:r>
+        <w:rPr>
+          <w:rtl w:val="0"/>
+        </w:rPr>
+      </w:r>
+    </w:p>
+    <w:p>
+      <w:pPr>
+        <w:contextualSpacing w:val="0"/>
+      </w:pPr>
+      <w:r>
+        <w:rPr>
+          <w:rtl w:val="0"/>
+        </w:rPr>
+      </w:r>
+    </w:p>
+    <w:p>
+      <w:pPr>
+        <w:contextualSpacing w:val="0"/>
+      </w:pPr>
+      <w:r>
+        <w:rPr>
+          <w:rtl w:val="0"/>
+        </w:rPr>
+      </w:r>
+    </w:p>
+    <w:p>
+      <w:pPr>
+        <w:contextualSpacing w:val="0"/>
+      </w:pPr>
+      <w:r>
+        <w:rPr>
+          <w:u w:val="single"/>
+          <w:rtl w:val="0"/>
+        </w:rPr>
+        <w:t xml:space="preserve">Example:</w:t>
+      </w:r>
+      <w:r>
+        <w:rPr>
+          <w:rtl w:val="0"/>
+        </w:rPr>
+      </w:r>
+    </w:p>
+    <w:p>
+      <w:pPr>
+        <w:contextualSpacing w:val="0"/>
+      </w:pPr>
+      <w:r>
+        <w:rPr>
+          <w:rtl w:val="0"/>
+        </w:rPr>
+      </w:r>
+    </w:p>
+    <w:p>
+      <w:pPr>
+        <w:contextualSpacing w:val="0"/>
+      </w:pPr>
+      <w:r>
+        <w:rPr>
+          <w:color w:val="ff0000"/>
+          <w:rtl w:val="0"/>
+        </w:rPr>
+        <w:t xml:space="preserve">switch ( someInt )</w:t>
+      </w:r>
+    </w:p>
+    <w:p>
+      <w:pPr>
+        <w:contextualSpacing w:val="0"/>
+      </w:pPr>
+      <w:r>
+        <w:rPr>
+          <w:rtl w:val="0"/>
+        </w:rPr>
+        <w:t xml:space="preserve">{</w:t>
+      </w:r>
+    </w:p>
+    <w:p>
+      <w:pPr>
+        <w:contextualSpacing w:val="0"/>
+      </w:pPr>
+      <w:r>
+        <w:rPr>
+          <w:rtl w:val="0"/>
+        </w:rPr>
+        <w:tab/>
+      </w:r>
+      <w:r>
+        <w:rPr>
+          <w:color w:val="ff0000"/>
+          <w:rtl w:val="0"/>
+        </w:rPr>
+        <w:t xml:space="preserve">case 0:</w:t>
+      </w:r>
+    </w:p>
+    <w:p>
+      <w:pPr>
+        <w:contextualSpacing w:val="0"/>
+      </w:pPr>
+      <w:r>
+        <w:rPr>
+          <w:color w:val="ff0000"/>
+          <w:rtl w:val="0"/>
+        </w:rPr>
+        <w:tab/>
+        <w:tab/>
+        <w:t xml:space="preserve">(Code here)</w:t>
+      </w:r>
+    </w:p>
+    <w:p>
+      <w:pPr>
+        <w:contextualSpacing w:val="0"/>
+      </w:pPr>
+      <w:r>
+        <w:rPr>
+          <w:color w:val="ff0000"/>
+          <w:rtl w:val="0"/>
+        </w:rPr>
+        <w:tab/>
+      </w:r>
+    </w:p>
+    <w:p>
+      <w:pPr>
+        <w:contextualSpacing w:val="0"/>
+      </w:pPr>
+      <w:r>
+        <w:rPr>
+          <w:color w:val="ff0000"/>
+          <w:rtl w:val="0"/>
+        </w:rPr>
+        <w:tab/>
+        <w:t xml:space="preserve">case 1:</w:t>
+      </w:r>
+    </w:p>
+    <w:p>
+      <w:pPr>
+        <w:contextualSpacing w:val="0"/>
+      </w:pPr>
+      <w:r>
+        <w:rPr>
+          <w:color w:val="ff0000"/>
+          <w:rtl w:val="0"/>
+        </w:rPr>
+        <w:tab/>
+        <w:tab/>
+        <w:t xml:space="preserve">(Code here)</w:t>
+      </w:r>
+    </w:p>
+    <w:p>
+      <w:pPr>
+        <w:contextualSpacing w:val="0"/>
+      </w:pPr>
+      <w:r>
+        <w:rPr>
+          <w:rtl w:val="0"/>
+        </w:rPr>
+        <w:t xml:space="preserve">}</w:t>
       </w:r>
     </w:p>
     <w:p>

</xml_diff>